<commit_message>
PA01 section 1. and 2.
add more information in section 2.1 2.2
</commit_message>
<xml_diff>
--- a/Documentation/Schoodle_-_Software_Development_Plan.docx
+++ b/Documentation/Schoodle_-_Software_Development_Plan.docx
@@ -16,11 +16,21 @@
         <w:pStyle w:val="Title"/>
         <w:jc w:val="right"/>
       </w:pPr>
-      <w:fldSimple w:instr=" TITLE  \* MERGEFORMAT ">
-        <w:r>
-          <w:t>Software Development Plan (Small Project)</w:t>
-        </w:r>
-      </w:fldSimple>
+      <w:r>
+        <w:fldChar w:fldCharType="begin"/>
+      </w:r>
+      <w:r>
+        <w:instrText xml:space="preserve"> TITLE  \* MERGEFORMAT </w:instrText>
+      </w:r>
+      <w:r>
+        <w:fldChar w:fldCharType="separate"/>
+      </w:r>
+      <w:r>
+        <w:t>Software Development Plan (Small Project)</w:t>
+      </w:r>
+      <w:r>
+        <w:fldChar w:fldCharType="end"/>
+      </w:r>
     </w:p>
     <w:p>
       <w:pPr>
@@ -2487,11 +2497,22 @@
       <w:r>
         <w:br w:type="page"/>
       </w:r>
-      <w:fldSimple w:instr=" TITLE  \* MERGEFORMAT ">
-        <w:r>
-          <w:t>Software Development Plan (Small Project)</w:t>
-        </w:r>
-      </w:fldSimple>
+      <w:r>
+        <w:lastRenderedPageBreak/>
+        <w:fldChar w:fldCharType="begin"/>
+      </w:r>
+      <w:r>
+        <w:instrText xml:space="preserve"> TITLE  \* MERGEFORMAT </w:instrText>
+      </w:r>
+      <w:r>
+        <w:fldChar w:fldCharType="separate"/>
+      </w:r>
+      <w:r>
+        <w:t>Software Development Plan (Small Project)</w:t>
+      </w:r>
+      <w:r>
+        <w:fldChar w:fldCharType="end"/>
+      </w:r>
     </w:p>
     <w:p>
       <w:pPr>
@@ -3245,15 +3266,262 @@
     </w:p>
     <w:p>
       <w:pPr>
+        <w:pStyle w:val="BodyText"/>
+      </w:pPr>
+      <w:r>
+        <w:t xml:space="preserve">The schedules, estimation and costs are made base on the assumptions list below. Team member and Lecturer/TAs of CS300 have the right to </w:t>
+      </w:r>
+      <w:r>
+        <w:t>re</w:t>
+      </w:r>
+      <w:r>
+        <w:t>-estimate the schedule and the cost if there are mistakes in the assumptions</w:t>
+      </w:r>
+    </w:p>
+    <w:p>
+      <w:pPr>
+        <w:pStyle w:val="BodyText"/>
+        <w:numPr>
+          <w:ilvl w:val="0"/>
+          <w:numId w:val="5"/>
+        </w:numPr>
+      </w:pPr>
+      <w:r>
+        <w:t xml:space="preserve">Baselined </w:t>
+      </w:r>
+      <w:r>
+        <w:t>Input</w:t>
+      </w:r>
+      <w:r>
+        <w:t>s</w:t>
+      </w:r>
+    </w:p>
+    <w:p>
+      <w:pPr>
+        <w:pStyle w:val="BodyText"/>
+        <w:numPr>
+          <w:ilvl w:val="1"/>
+          <w:numId w:val="5"/>
+        </w:numPr>
+      </w:pPr>
+      <w:r>
+        <w:t>Schedule</w:t>
+      </w:r>
+      <w:r>
+        <w:t xml:space="preserve"> A</w:t>
+      </w:r>
+    </w:p>
+    <w:p>
+      <w:pPr>
+        <w:pStyle w:val="BodyText"/>
+        <w:numPr>
+          <w:ilvl w:val="1"/>
+          <w:numId w:val="5"/>
+        </w:numPr>
+      </w:pPr>
+      <w:r>
+        <w:t>Related Work B</w:t>
+      </w:r>
+    </w:p>
+    <w:p>
+      <w:pPr>
+        <w:pStyle w:val="BodyText"/>
+        <w:numPr>
+          <w:ilvl w:val="0"/>
+          <w:numId w:val="5"/>
+        </w:numPr>
+      </w:pPr>
+      <w:r>
+        <w:t>Methodology</w:t>
+      </w:r>
+    </w:p>
+    <w:p>
+      <w:pPr>
+        <w:pStyle w:val="BodyText"/>
+        <w:numPr>
+          <w:ilvl w:val="1"/>
+          <w:numId w:val="5"/>
+        </w:numPr>
+      </w:pPr>
+      <w:r>
+        <w:t>The project will be done by using tools and frameworks prescribed by the team leader.</w:t>
+      </w:r>
+    </w:p>
+    <w:p>
+      <w:pPr>
+        <w:pStyle w:val="BodyText"/>
+        <w:numPr>
+          <w:ilvl w:val="1"/>
+          <w:numId w:val="5"/>
+        </w:numPr>
+      </w:pPr>
+      <w:r>
+        <w:t xml:space="preserve">Deliverables prescribed by the methodology are defined in section </w:t>
+      </w:r>
+      <w:r>
+        <w:t>(?)</w:t>
+      </w:r>
+      <w:r>
+        <w:t>.</w:t>
+      </w:r>
+    </w:p>
+    <w:p>
+      <w:pPr>
+        <w:pStyle w:val="BodyText"/>
+        <w:numPr>
+          <w:ilvl w:val="0"/>
+          <w:numId w:val="5"/>
+        </w:numPr>
+      </w:pPr>
+      <w:r>
+        <w:t>Performance</w:t>
+      </w:r>
+    </w:p>
+    <w:p>
+      <w:pPr>
+        <w:pStyle w:val="BodyText"/>
+        <w:numPr>
+          <w:ilvl w:val="1"/>
+          <w:numId w:val="5"/>
+        </w:numPr>
+      </w:pPr>
+      <w:r>
+        <w:t>Traditional style of measuring performance, where users take an action and wait for a response. Measuring the time it take to complete the action</w:t>
+      </w:r>
+    </w:p>
+    <w:p>
+      <w:pPr>
+        <w:pStyle w:val="BodyText"/>
+        <w:numPr>
+          <w:ilvl w:val="1"/>
+          <w:numId w:val="5"/>
+        </w:numPr>
+      </w:pPr>
+      <w:r>
+        <w:t>The performance measurement will be mentioned in section (?)</w:t>
+      </w:r>
+    </w:p>
+    <w:p>
+      <w:pPr>
+        <w:pStyle w:val="BodyText"/>
+        <w:numPr>
+          <w:ilvl w:val="0"/>
+          <w:numId w:val="5"/>
+        </w:numPr>
+      </w:pPr>
+      <w:r>
+        <w:t>Dataset</w:t>
+      </w:r>
+    </w:p>
+    <w:p>
+      <w:pPr>
+        <w:pStyle w:val="BodyText"/>
+        <w:numPr>
+          <w:ilvl w:val="1"/>
+          <w:numId w:val="5"/>
+        </w:numPr>
+      </w:pPr>
+      <w:r>
+        <w:t>All the data is produced manually by team members</w:t>
+      </w:r>
+    </w:p>
+    <w:p>
+      <w:pPr>
+        <w:pStyle w:val="BodyText"/>
+        <w:numPr>
+          <w:ilvl w:val="1"/>
+          <w:numId w:val="5"/>
+        </w:numPr>
+      </w:pPr>
+      <w:r>
+        <w:t>High practicality</w:t>
+      </w:r>
+    </w:p>
+    <w:p>
+      <w:pPr>
+        <w:pStyle w:val="BodyText"/>
+        <w:numPr>
+          <w:ilvl w:val="0"/>
+          <w:numId w:val="5"/>
+        </w:numPr>
+      </w:pPr>
+      <w:r>
+        <w:t>Budget</w:t>
+      </w:r>
+    </w:p>
+    <w:p>
+      <w:pPr>
+        <w:pStyle w:val="BodyText"/>
+        <w:numPr>
+          <w:ilvl w:val="1"/>
+          <w:numId w:val="5"/>
+        </w:numPr>
+      </w:pPr>
+      <w:r>
+        <w:t xml:space="preserve">2 months </w:t>
+      </w:r>
+    </w:p>
+    <w:p>
+      <w:pPr>
+        <w:pStyle w:val="BodyText"/>
+        <w:numPr>
+          <w:ilvl w:val="1"/>
+          <w:numId w:val="5"/>
+        </w:numPr>
+      </w:pPr>
+      <w:r>
+        <w:t>3,600,000 VND/each person</w:t>
+      </w:r>
+    </w:p>
+    <w:p>
+      <w:pPr>
+        <w:pStyle w:val="BodyText"/>
+        <w:numPr>
+          <w:ilvl w:val="0"/>
+          <w:numId w:val="5"/>
+        </w:numPr>
+      </w:pPr>
+      <w:r>
+        <w:t>Staff and Equipment</w:t>
+      </w:r>
+    </w:p>
+    <w:p>
+      <w:pPr>
+        <w:pStyle w:val="BodyText"/>
+        <w:numPr>
+          <w:ilvl w:val="1"/>
+          <w:numId w:val="5"/>
+        </w:numPr>
+      </w:pPr>
+      <w:r>
+        <w:t>Research to adapt project requirement (learning new framework, tools)</w:t>
+      </w:r>
+    </w:p>
+    <w:p>
+      <w:pPr>
+        <w:pStyle w:val="BodyText"/>
+        <w:numPr>
+          <w:ilvl w:val="1"/>
+          <w:numId w:val="5"/>
+        </w:numPr>
+      </w:pPr>
+      <w:r>
+        <w:t>Have all machine with 3 OS: Windows, Linux, Macintosh</w:t>
+      </w:r>
+      <w:bookmarkStart w:id="17" w:name="_GoBack"/>
+      <w:bookmarkEnd w:id="17"/>
+    </w:p>
+    <w:p>
+      <w:pPr>
         <w:pStyle w:val="Heading2"/>
       </w:pPr>
-      <w:bookmarkStart w:id="17" w:name="_Toc524312835"/>
-      <w:bookmarkStart w:id="18" w:name="_Toc307271018"/>
+      <w:bookmarkStart w:id="18" w:name="_Toc524312835"/>
+      <w:bookmarkStart w:id="19" w:name="_Toc307271018"/>
       <w:r>
         <w:t>Project Deliverables</w:t>
       </w:r>
-      <w:bookmarkEnd w:id="17"/>
       <w:bookmarkEnd w:id="18"/>
+      <w:bookmarkEnd w:id="19"/>
     </w:p>
     <w:p>
       <w:pPr>
@@ -3262,8 +3530,6 @@
       <w:r>
         <w:t>[A list of the artifacts to be created during the project, including target delivery dates. The text below is provided as an example.]</w:t>
       </w:r>
-      <w:bookmarkStart w:id="19" w:name="_GoBack"/>
-      <w:bookmarkEnd w:id="19"/>
     </w:p>
     <w:p>
       <w:pPr>
@@ -3272,6 +3538,7 @@
       <w:bookmarkStart w:id="20" w:name="_Toc524312837"/>
       <w:bookmarkStart w:id="21" w:name="_Toc307271019"/>
       <w:r>
+        <w:lastRenderedPageBreak/>
         <w:t>Project Organization</w:t>
       </w:r>
       <w:bookmarkEnd w:id="20"/>
@@ -3622,7 +3889,6 @@
       <w:bookmarkStart w:id="26" w:name="_Toc524312841"/>
       <w:bookmarkStart w:id="27" w:name="_Toc307271022"/>
       <w:r>
-        <w:lastRenderedPageBreak/>
         <w:t>Management Process</w:t>
       </w:r>
       <w:bookmarkEnd w:id="26"/>
@@ -3781,6 +4047,7 @@
       <w:bookmarkStart w:id="34" w:name="_Toc524312845"/>
       <w:bookmarkStart w:id="35" w:name="_Toc307271026"/>
       <w:r>
+        <w:lastRenderedPageBreak/>
         <w:t>Iteration Objectives</w:t>
       </w:r>
       <w:bookmarkEnd w:id="34"/>
@@ -3993,11 +4260,7 @@
         </w:numPr>
       </w:pPr>
       <w:r>
-        <w:t xml:space="preserve">Configuration Management: Describe the process by which problems and changes are submitted, reviewed, and dispositioned. Describe how project or product artifacts are to be named, marked, </w:t>
-      </w:r>
-      <w:r>
-        <w:lastRenderedPageBreak/>
-        <w:t>and numbered, including hardware, system software, Commercial-Off-The-Shelf (COTS), plans, models, components, test software, results and data, executables, and so on. Describe retention policies, and the back-up, disaster, and recovery plans. Also describe how the media is to be retained—online, offline, media type, and format.</w:t>
+        <w:t>Configuration Management: Describe the process by which problems and changes are submitted, reviewed, and dispositioned. Describe how project or product artifacts are to be named, marked, and numbered, including hardware, system software, Commercial-Off-The-Shelf (COTS), plans, models, components, test software, results and data, executables, and so on. Describe retention policies, and the back-up, disaster, and recovery plans. Also describe how the media is to be retained—online, offline, media type, and format.</w:t>
       </w:r>
     </w:p>
     <w:p>
@@ -4086,6 +4349,7 @@
         <w:pStyle w:val="BodyText"/>
       </w:pPr>
       <w:r>
+        <w:lastRenderedPageBreak/>
         <w:t xml:space="preserve">Earned value for completed tasks. This is used to re-estimate the schedule and budget for the remainder of the project, and/or to identify need for scope changes. </w:t>
       </w:r>
     </w:p>
@@ -4500,11 +4764,21 @@
           <w:r>
             <w:sym w:font="Symbol" w:char="F0D3"/>
           </w:r>
-          <w:fldSimple w:instr=" DOCPROPERTY &quot;Company&quot;  \* MERGEFORMAT ">
-            <w:r>
-              <w:t>&lt;Company Name&gt;</w:t>
-            </w:r>
-          </w:fldSimple>
+          <w:r>
+            <w:fldChar w:fldCharType="begin"/>
+          </w:r>
+          <w:r>
+            <w:instrText xml:space="preserve"> DOCPROPERTY "Company"  \* MERGEFORMAT </w:instrText>
+          </w:r>
+          <w:r>
+            <w:fldChar w:fldCharType="separate"/>
+          </w:r>
+          <w:r>
+            <w:t>&lt;Company Name&gt;</w:t>
+          </w:r>
+          <w:r>
+            <w:fldChar w:fldCharType="end"/>
+          </w:r>
           <w:r>
             <w:t xml:space="preserve">, </w:t>
           </w:r>
@@ -4771,11 +5045,21 @@
           <w:tcW w:w="6379" w:type="dxa"/>
         </w:tcPr>
         <w:p>
-          <w:fldSimple w:instr=" TITLE  \* MERGEFORMAT ">
-            <w:r>
-              <w:t>Software Development Plan (Small Project)</w:t>
-            </w:r>
-          </w:fldSimple>
+          <w:r>
+            <w:fldChar w:fldCharType="begin"/>
+          </w:r>
+          <w:r>
+            <w:instrText xml:space="preserve"> TITLE  \* MERGEFORMAT </w:instrText>
+          </w:r>
+          <w:r>
+            <w:fldChar w:fldCharType="separate"/>
+          </w:r>
+          <w:r>
+            <w:t>Software Development Plan (Small Project)</w:t>
+          </w:r>
+          <w:r>
+            <w:fldChar w:fldCharType="end"/>
+          </w:r>
         </w:p>
       </w:tc>
       <w:tc>
@@ -5041,6 +5325,119 @@
     </w:lvl>
   </w:abstractNum>
   <w:abstractNum w:abstractNumId="2" w15:restartNumberingAfterBreak="0">
+    <w:nsid w:val="429801B3"/>
+    <w:multiLevelType w:val="hybridMultilevel"/>
+    <w:tmpl w:val="35D81D70"/>
+    <w:lvl w:ilvl="0" w:tplc="04090001">
+      <w:start w:val="1"/>
+      <w:numFmt w:val="bullet"/>
+      <w:lvlText w:val=""/>
+      <w:lvlJc w:val="left"/>
+      <w:pPr>
+        <w:ind w:left="1440" w:hanging="360"/>
+      </w:pPr>
+      <w:rPr>
+        <w:rFonts w:ascii="Symbol" w:hAnsi="Symbol" w:hint="default"/>
+      </w:rPr>
+    </w:lvl>
+    <w:lvl w:ilvl="1" w:tplc="04090005">
+      <w:start w:val="1"/>
+      <w:numFmt w:val="bullet"/>
+      <w:lvlText w:val=""/>
+      <w:lvlJc w:val="left"/>
+      <w:pPr>
+        <w:ind w:left="2160" w:hanging="360"/>
+      </w:pPr>
+      <w:rPr>
+        <w:rFonts w:ascii="Wingdings" w:hAnsi="Wingdings" w:hint="default"/>
+      </w:rPr>
+    </w:lvl>
+    <w:lvl w:ilvl="2" w:tplc="04090005" w:tentative="1">
+      <w:start w:val="1"/>
+      <w:numFmt w:val="bullet"/>
+      <w:lvlText w:val=""/>
+      <w:lvlJc w:val="left"/>
+      <w:pPr>
+        <w:ind w:left="2880" w:hanging="360"/>
+      </w:pPr>
+      <w:rPr>
+        <w:rFonts w:ascii="Wingdings" w:hAnsi="Wingdings" w:hint="default"/>
+      </w:rPr>
+    </w:lvl>
+    <w:lvl w:ilvl="3" w:tplc="04090001" w:tentative="1">
+      <w:start w:val="1"/>
+      <w:numFmt w:val="bullet"/>
+      <w:lvlText w:val=""/>
+      <w:lvlJc w:val="left"/>
+      <w:pPr>
+        <w:ind w:left="3600" w:hanging="360"/>
+      </w:pPr>
+      <w:rPr>
+        <w:rFonts w:ascii="Symbol" w:hAnsi="Symbol" w:hint="default"/>
+      </w:rPr>
+    </w:lvl>
+    <w:lvl w:ilvl="4" w:tplc="04090003" w:tentative="1">
+      <w:start w:val="1"/>
+      <w:numFmt w:val="bullet"/>
+      <w:lvlText w:val="o"/>
+      <w:lvlJc w:val="left"/>
+      <w:pPr>
+        <w:ind w:left="4320" w:hanging="360"/>
+      </w:pPr>
+      <w:rPr>
+        <w:rFonts w:ascii="Courier New" w:hAnsi="Courier New" w:cs="Courier New" w:hint="default"/>
+      </w:rPr>
+    </w:lvl>
+    <w:lvl w:ilvl="5" w:tplc="04090005" w:tentative="1">
+      <w:start w:val="1"/>
+      <w:numFmt w:val="bullet"/>
+      <w:lvlText w:val=""/>
+      <w:lvlJc w:val="left"/>
+      <w:pPr>
+        <w:ind w:left="5040" w:hanging="360"/>
+      </w:pPr>
+      <w:rPr>
+        <w:rFonts w:ascii="Wingdings" w:hAnsi="Wingdings" w:hint="default"/>
+      </w:rPr>
+    </w:lvl>
+    <w:lvl w:ilvl="6" w:tplc="04090001" w:tentative="1">
+      <w:start w:val="1"/>
+      <w:numFmt w:val="bullet"/>
+      <w:lvlText w:val=""/>
+      <w:lvlJc w:val="left"/>
+      <w:pPr>
+        <w:ind w:left="5760" w:hanging="360"/>
+      </w:pPr>
+      <w:rPr>
+        <w:rFonts w:ascii="Symbol" w:hAnsi="Symbol" w:hint="default"/>
+      </w:rPr>
+    </w:lvl>
+    <w:lvl w:ilvl="7" w:tplc="04090003" w:tentative="1">
+      <w:start w:val="1"/>
+      <w:numFmt w:val="bullet"/>
+      <w:lvlText w:val="o"/>
+      <w:lvlJc w:val="left"/>
+      <w:pPr>
+        <w:ind w:left="6480" w:hanging="360"/>
+      </w:pPr>
+      <w:rPr>
+        <w:rFonts w:ascii="Courier New" w:hAnsi="Courier New" w:cs="Courier New" w:hint="default"/>
+      </w:rPr>
+    </w:lvl>
+    <w:lvl w:ilvl="8" w:tplc="04090005" w:tentative="1">
+      <w:start w:val="1"/>
+      <w:numFmt w:val="bullet"/>
+      <w:lvlText w:val=""/>
+      <w:lvlJc w:val="left"/>
+      <w:pPr>
+        <w:ind w:left="7200" w:hanging="360"/>
+      </w:pPr>
+      <w:rPr>
+        <w:rFonts w:ascii="Wingdings" w:hAnsi="Wingdings" w:hint="default"/>
+      </w:rPr>
+    </w:lvl>
+  </w:abstractNum>
+  <w:abstractNum w:abstractNumId="3" w15:restartNumberingAfterBreak="0">
     <w:nsid w:val="6A9F17E1"/>
     <w:multiLevelType w:val="multilevel"/>
     <w:tmpl w:val="80248398"/>
@@ -5154,7 +5551,7 @@
       </w:pPr>
     </w:lvl>
   </w:abstractNum>
-  <w:abstractNum w:abstractNumId="3" w15:restartNumberingAfterBreak="0">
+  <w:abstractNum w:abstractNumId="4" w15:restartNumberingAfterBreak="0">
     <w:nsid w:val="7CE52A2C"/>
     <w:multiLevelType w:val="hybridMultilevel"/>
     <w:tmpl w:val="495A61CE"/>
@@ -5298,12 +5695,15 @@
     <w:abstractNumId w:val="0"/>
   </w:num>
   <w:num w:numId="2">
-    <w:abstractNumId w:val="3"/>
+    <w:abstractNumId w:val="4"/>
   </w:num>
   <w:num w:numId="3">
     <w:abstractNumId w:val="1"/>
   </w:num>
   <w:num w:numId="4">
+    <w:abstractNumId w:val="3"/>
+  </w:num>
+  <w:num w:numId="5">
     <w:abstractNumId w:val="2"/>
   </w:num>
 </w:numbering>

</xml_diff>